<commit_message>
LAB-4: Changed the FA for identifiers and integer constants to be DFA and updated the code to support this
</commit_message>
<xml_diff>
--- a/Lab2/out/production/Lab2/documentation.docx
+++ b/Lab2/out/production/Lab2/documentation.docx
@@ -3,14 +3,27 @@
 <w:document xmlns:wpc="http://schemas.microsoft.com/office/word/2010/wordprocessingCanvas" xmlns:cx="http://schemas.microsoft.com/office/drawing/2014/chartex" xmlns:cx1="http://schemas.microsoft.com/office/drawing/2015/9/8/chartex" xmlns:cx2="http://schemas.microsoft.com/office/drawing/2015/10/21/chartex" xmlns:cx3="http://schemas.microsoft.com/office/drawing/2016/5/9/chartex" xmlns:cx4="http://schemas.microsoft.com/office/drawing/2016/5/10/chartex" xmlns:cx5="http://schemas.microsoft.com/office/drawing/2016/5/11/chartex" xmlns:cx6="http://schemas.microsoft.com/office/drawing/2016/5/12/chartex" xmlns:cx7="http://schemas.microsoft.com/office/drawing/2016/5/13/chartex" xmlns:cx8="http://schemas.microsoft.com/office/drawing/2016/5/14/chartex" xmlns:mc="http://schemas.openxmlformats.org/markup-compatibility/2006" xmlns:aink="http://schemas.microsoft.com/office/drawing/2016/ink" xmlns:am3d="http://schemas.microsoft.com/office/drawing/2017/model3d" xmlns:o="urn:schemas-microsoft-com:office:office" xmlns:oel="http://schemas.microsoft.com/office/2019/extlst" xmlns:r="http://schemas.openxmlformats.org/officeDocument/2006/relationships" xmlns:m="http://schemas.openxmlformats.org/officeDocument/2006/math" xmlns:v="urn:schemas-microsoft-com:vml" xmlns:wp14="http://schemas.microsoft.com/office/word/2010/wordprocessingDrawing" xmlns:wp="http://schemas.openxmlformats.org/drawingml/2006/wordprocessingDrawing" xmlns:w10="urn:schemas-microsoft-com:office:word" xmlns:w="http://schemas.openxmlformats.org/wordprocessingml/2006/main" xmlns:w14="http://schemas.microsoft.com/office/word/2010/wordml" xmlns:w15="http://schemas.microsoft.com/office/word/2012/wordml" xmlns:w16cex="http://schemas.microsoft.com/office/word/2018/wordml/cex" xmlns:w16cid="http://schemas.microsoft.com/office/word/2016/wordml/cid" xmlns:w16="http://schemas.microsoft.com/office/word/2018/wordml" xmlns:w16sdtdh="http://schemas.microsoft.com/office/word/2020/wordml/sdtdatahash" xmlns:w16se="http://schemas.microsoft.com/office/word/2015/wordml/symex" xmlns:wpg="http://schemas.microsoft.com/office/word/2010/wordprocessingGroup" xmlns:wpi="http://schemas.microsoft.com/office/word/2010/wordprocessingInk" xmlns:wne="http://schemas.microsoft.com/office/word/2006/wordml" xmlns:wps="http://schemas.microsoft.com/office/word/2010/wordprocessingShape" mc:Ignorable="w14 w15 w16se w16cid w16 w16cex w16sdtdh wp14">
   <w:body>
     <w:p>
-      <w:hyperlink r:id="rId5" w:history="1">
-        <w:r>
-          <w:rPr>
-            <w:rStyle w:val="Hyperlink"/>
-          </w:rPr>
-          <w:t>https://github.com/Gabarsolon/FLCD/tree/main/Lab2/src</w:t>
-        </w:r>
-      </w:hyperlink>
+      <w:r>
+        <w:fldChar w:fldCharType="begin"/>
+      </w:r>
+      <w:r>
+        <w:instrText>HYPERLINK "https://github.com/Gabarsolon/FLCD/tree/main/Lab2/src"</w:instrText>
+      </w:r>
+      <w:r>
+        <w:fldChar w:fldCharType="separate"/>
+      </w:r>
+      <w:r>
+        <w:rPr>
+          <w:rStyle w:val="Hyperlink"/>
+        </w:rPr>
+        <w:t>https://github.com/Gabarsolon/FLCD/tree/main/Lab2/src</w:t>
+      </w:r>
+      <w:r>
+        <w:rPr>
+          <w:rStyle w:val="Hyperlink"/>
+        </w:rPr>
+        <w:fldChar w:fldCharType="end"/>
+      </w:r>
     </w:p>
     <w:p>
       <w:r>
@@ -22,12 +35,44 @@
     </w:p>
     <w:p>
       <w:r>
-        <w:t>An element is inserted to a bucket using this hash function: h(k) = hashCode(k) % numberOfBuckets, where the numberOfBuckets Is a prime number. When the ratio between the number of elements and the number of buckets is greater than 0.75 (threshold) we changed the capacity to the next prime number and rehash every key.</w:t>
-      </w:r>
-    </w:p>
-    <w:p>
-      <w:r>
-        <w:t>The add function puts an entry to its corresponding bucket according to its key if its not already existing and then returns its associated value.</w:t>
+        <w:t xml:space="preserve">An element is inserted to a bucket using this hash function: h(k) = </w:t>
+      </w:r>
+      <w:proofErr w:type="spellStart"/>
+      <w:r>
+        <w:t>hashCode</w:t>
+      </w:r>
+      <w:proofErr w:type="spellEnd"/>
+      <w:r>
+        <w:t xml:space="preserve">(k) % </w:t>
+      </w:r>
+      <w:proofErr w:type="spellStart"/>
+      <w:r>
+        <w:t>numberOfBuckets</w:t>
+      </w:r>
+      <w:proofErr w:type="spellEnd"/>
+      <w:r>
+        <w:t xml:space="preserve">, where the </w:t>
+      </w:r>
+      <w:proofErr w:type="spellStart"/>
+      <w:r>
+        <w:t>numberOfBuckets</w:t>
+      </w:r>
+      <w:proofErr w:type="spellEnd"/>
+      <w:r>
+        <w:t xml:space="preserve"> Is a prime number. When the ratio between the number of elements and the number of buckets is greater than 0.75 (threshold) we changed the capacity to the next prime number and rehash every key.</w:t>
+      </w:r>
+    </w:p>
+    <w:p>
+      <w:r>
+        <w:t xml:space="preserve">The add function puts an entry to its corresponding bucket according to its key if </w:t>
+      </w:r>
+      <w:proofErr w:type="spellStart"/>
+      <w:r>
+        <w:t>its</w:t>
+      </w:r>
+      <w:proofErr w:type="spellEnd"/>
+      <w:r>
+        <w:t xml:space="preserve"> not already existing and then returns its associated value.</w:t>
       </w:r>
     </w:p>
     <w:p>
@@ -37,13 +82,23 @@
     </w:p>
     <w:p>
       <w:r>
-        <w:t>(optional) The remove function deletes an entry from the hash table and assures that the links between the elements are consistent</w:t>
-      </w:r>
-    </w:p>
-    <w:p>
-      <w:r>
-        <w:t>For the program internal form (PIF) class I used a list of (String, Integer) tuples which uses -1 as position for symbols that are operators, separators or reserved words</w:t>
-      </w:r>
+        <w:t xml:space="preserve">(optional) The remove function deletes an entry from the hash table and assures that the links between the elements are </w:t>
+      </w:r>
+      <w:proofErr w:type="gramStart"/>
+      <w:r>
+        <w:t>consistent</w:t>
+      </w:r>
+      <w:proofErr w:type="gramEnd"/>
+    </w:p>
+    <w:p>
+      <w:r>
+        <w:t xml:space="preserve">For the program internal form (PIF) class I used a list of (String, Integer) tuples which uses -1 as position for symbols that are operators, separators or reserved </w:t>
+      </w:r>
+      <w:proofErr w:type="gramStart"/>
+      <w:r>
+        <w:t>words</w:t>
+      </w:r>
+      <w:proofErr w:type="gramEnd"/>
     </w:p>
     <w:p>
       <w:r>
@@ -62,7 +117,23 @@
         <w:t xml:space="preserve">for identifiers: </w:t>
       </w:r>
       <w:r>
-        <w:t>^[_a-zA-Z][_a-zA-Z0-9]*$</w:t>
+        <w:t>^[_a-</w:t>
+      </w:r>
+      <w:proofErr w:type="spellStart"/>
+      <w:r>
+        <w:t>zA</w:t>
+      </w:r>
+      <w:proofErr w:type="spellEnd"/>
+      <w:r>
+        <w:t>-</w:t>
+      </w:r>
+      <w:proofErr w:type="gramStart"/>
+      <w:r>
+        <w:t>Z][</w:t>
+      </w:r>
+      <w:proofErr w:type="gramEnd"/>
+      <w:r>
+        <w:t>_a-zA-Z0-9]*$</w:t>
       </w:r>
     </w:p>
     <w:p>
@@ -77,8 +148,13 @@
         <w:t xml:space="preserve">for integer constants: </w:t>
       </w:r>
       <w:r>
-        <w:t>^0|(</w:t>
-      </w:r>
+        <w:t>^0</w:t>
+      </w:r>
+      <w:proofErr w:type="gramStart"/>
+      <w:r>
+        <w:t>|(</w:t>
+      </w:r>
+      <w:proofErr w:type="gramEnd"/>
       <w:r>
         <w:t>(</w:t>
       </w:r>
@@ -100,7 +176,28 @@
     </w:p>
     <w:p>
       <w:r>
-        <w:t>In order to skip comments I’m detecting the ‘#’ character and then skip each token until the next ‘#’. I’m also doing something similar for string or char constants, but instead of ignoring the tokens, I’m adding them to a string that’s delimited by “ or ‘ respectively.</w:t>
+        <w:t xml:space="preserve">In order to skip </w:t>
+      </w:r>
+      <w:proofErr w:type="gramStart"/>
+      <w:r>
+        <w:t>comments</w:t>
+      </w:r>
+      <w:proofErr w:type="gramEnd"/>
+      <w:r>
+        <w:t xml:space="preserve"> I’m detecting the ‘#’ character and then skip each token until the next ‘#’. I’m also doing something similar for string or char constants, but instead of ignoring the tokens, I’m adding them to a string that’s delimited by </w:t>
+      </w:r>
+      <w:proofErr w:type="gramStart"/>
+      <w:r>
+        <w:t>“ or</w:t>
+      </w:r>
+      <w:proofErr w:type="gramEnd"/>
+      <w:r>
+        <w:t xml:space="preserve"> ‘ respectively.</w:t>
+      </w:r>
+    </w:p>
+    <w:p>
+      <w:r>
+        <w:t>Class diagram:</w:t>
       </w:r>
     </w:p>
     <w:p>
@@ -109,18 +206,26 @@
           <w:noProof/>
         </w:rPr>
         <w:drawing>
-          <wp:anchor distT="0" distB="0" distL="114300" distR="114300" simplePos="0" relativeHeight="251658240" behindDoc="0" locked="0" layoutInCell="1" allowOverlap="1" wp14:anchorId="71565D10" wp14:editId="23E63765">
+          <wp:anchor distT="0" distB="0" distL="114300" distR="114300" simplePos="0" relativeHeight="251657728" behindDoc="1" locked="0" layoutInCell="1" allowOverlap="1" wp14:anchorId="5C73D728" wp14:editId="0203B69A">
             <wp:simplePos x="0" y="0"/>
             <wp:positionH relativeFrom="column">
-              <wp:posOffset>-218661</wp:posOffset>
+              <wp:posOffset>0</wp:posOffset>
             </wp:positionH>
             <wp:positionV relativeFrom="paragraph">
-              <wp:posOffset>300355</wp:posOffset>
+              <wp:posOffset>251460</wp:posOffset>
             </wp:positionV>
-            <wp:extent cx="5937885" cy="4382135"/>
+            <wp:extent cx="6946265" cy="3521075"/>
             <wp:effectExtent l="0" t="0" r="0" b="0"/>
-            <wp:wrapSquare wrapText="bothSides"/>
-            <wp:docPr id="1997892787" name="Picture 1"/>
+            <wp:wrapTight wrapText="bothSides">
+              <wp:wrapPolygon edited="0">
+                <wp:start x="0" y="0"/>
+                <wp:lineTo x="0" y="21503"/>
+                <wp:lineTo x="21562" y="21503"/>
+                <wp:lineTo x="21562" y="0"/>
+                <wp:lineTo x="0" y="0"/>
+              </wp:wrapPolygon>
+            </wp:wrapTight>
+            <wp:docPr id="720074539" name="Picture 1"/>
             <wp:cNvGraphicFramePr>
               <a:graphicFrameLocks xmlns:a="http://schemas.openxmlformats.org/drawingml/2006/main" noChangeAspect="1"/>
             </wp:cNvGraphicFramePr>
@@ -134,7 +239,7 @@
                     </pic:cNvPicPr>
                   </pic:nvPicPr>
                   <pic:blipFill>
-                    <a:blip r:embed="rId6">
+                    <a:blip r:embed="rId5" cstate="print">
                       <a:extLst>
                         <a:ext uri="{28A0092B-C50C-407E-A947-70E740481C1C}">
                           <a14:useLocalDpi xmlns:a14="http://schemas.microsoft.com/office/drawing/2010/main" val="0"/>
@@ -149,7 +254,7 @@
                   <pic:spPr bwMode="auto">
                     <a:xfrm>
                       <a:off x="0" y="0"/>
-                      <a:ext cx="5937885" cy="4382135"/>
+                      <a:ext cx="6946265" cy="3521075"/>
                     </a:xfrm>
                     <a:prstGeom prst="rect">
                       <a:avLst/>
@@ -162,38 +267,44 @@
                 </pic:pic>
               </a:graphicData>
             </a:graphic>
+            <wp14:sizeRelH relativeFrom="page">
+              <wp14:pctWidth>0</wp14:pctWidth>
+            </wp14:sizeRelH>
+            <wp14:sizeRelV relativeFrom="page">
+              <wp14:pctHeight>0</wp14:pctHeight>
+            </wp14:sizeRelV>
           </wp:anchor>
         </w:drawing>
       </w:r>
-      <w:r>
-        <w:t>Class diagram:</w:t>
-      </w:r>
     </w:p>
     <w:p/>
     <w:p/>
-    <w:p/>
-    <w:p/>
-    <w:p/>
-    <w:p/>
-    <w:p/>
-    <w:p/>
-    <w:p/>
-    <w:p/>
-    <w:p/>
-    <w:p/>
-    <w:p/>
-    <w:p/>
-    <w:p/>
-    <w:p/>
     <w:p>
       <w:pPr>
         <w:ind w:firstLine="720"/>
       </w:pPr>
       <w:r>
+        <w:lastRenderedPageBreak/>
         <w:t>For FA, I’m reading the 5-tuple M from a file</w:t>
       </w:r>
       <w:r>
-        <w:t>, where on the first line is the set of states, on the next is alphabet and after that, on each line, until reaching the text “transitions_set_stop”, there are the transitions tuples consisting of state, terminal and next state. In the end, there are 2 lines reserved for initial state and the list of final states.</w:t>
+        <w:t>, where on the first line is the set of states, on the next is alphabet and after that, on each line, until reaching the text “</w:t>
+      </w:r>
+      <w:proofErr w:type="spellStart"/>
+      <w:r>
+        <w:t>transitions_set_stop</w:t>
+      </w:r>
+      <w:proofErr w:type="spellEnd"/>
+      <w:r>
+        <w:t xml:space="preserve">”, there are the transitions tuples consisting of state, </w:t>
+      </w:r>
+      <w:proofErr w:type="gramStart"/>
+      <w:r>
+        <w:t>terminal</w:t>
+      </w:r>
+      <w:proofErr w:type="gramEnd"/>
+      <w:r>
+        <w:t xml:space="preserve"> and next state. In the end, there are 2 lines reserved for initial state and the list of final states.</w:t>
       </w:r>
     </w:p>
     <w:p>
@@ -209,23 +320,46 @@
         <w:ind w:firstLine="720"/>
       </w:pPr>
       <w:r>
-        <w:t>For printing each element from M, I created 5 different toString function inside the FA class</w:t>
-      </w:r>
+        <w:t xml:space="preserve">For printing each element from M, I created 5 different </w:t>
+      </w:r>
+      <w:proofErr w:type="spellStart"/>
+      <w:r>
+        <w:t>toString</w:t>
+      </w:r>
+      <w:proofErr w:type="spellEnd"/>
+      <w:r>
+        <w:t xml:space="preserve"> function inside the FA </w:t>
+      </w:r>
+      <w:proofErr w:type="gramStart"/>
+      <w:r>
+        <w:t>class</w:t>
+      </w:r>
+      <w:proofErr w:type="gramEnd"/>
     </w:p>
     <w:p>
       <w:pPr>
         <w:ind w:firstLine="720"/>
       </w:pPr>
-      <w:r>
-        <w:t>In order to check validity for a sequence, first I’m verifying if the FA is DFA and then I’m parsing each character from the sequence and I’m checking if I have a pair with the current state inside the transitions map.</w:t>
+      <w:proofErr w:type="gramStart"/>
+      <w:r>
+        <w:t>In order to</w:t>
+      </w:r>
+      <w:proofErr w:type="gramEnd"/>
+      <w:r>
+        <w:t xml:space="preserve"> check validity for a sequence, first I’m verifying if the FA is DFA and then I’m parsing each character from the sequence and I’m checking if I have a pair with the current state inside the transitions map.</w:t>
       </w:r>
     </w:p>
     <w:p>
       <w:pPr>
         <w:ind w:firstLine="720"/>
       </w:pPr>
-      <w:r>
-        <w:t xml:space="preserve">In order to use the FA class for integer constants or identifiers, I’m calling the validity check function recursively and I’m going through the set of all possible transitions for each (state, terminal) tuple (since in this case we have NFAs). </w:t>
+      <w:proofErr w:type="gramStart"/>
+      <w:r>
+        <w:t>In order to</w:t>
+      </w:r>
+      <w:proofErr w:type="gramEnd"/>
+      <w:r>
+        <w:t xml:space="preserve"> use the FA class for integer constants or identifiers, I’m calling the validity check function recursively and I’m going through the set of all possible transitions for each (state, terminal) tuple (since in this case we have NFAs). </w:t>
       </w:r>
     </w:p>
     <w:p>
@@ -247,7 +381,15 @@
         <w:t>l</w:t>
       </w:r>
       <w:r>
-        <w:t>ine&gt; ::= “\n”</w:t>
+        <w:t>ine</w:t>
+      </w:r>
+      <w:proofErr w:type="gramStart"/>
+      <w:r>
+        <w:t>&gt; ::=</w:t>
+      </w:r>
+      <w:proofErr w:type="gramEnd"/>
+      <w:r>
+        <w:t xml:space="preserve"> “\n”</w:t>
       </w:r>
     </w:p>
     <w:p>
@@ -255,7 +397,31 @@
         <w:ind w:firstLine="720"/>
       </w:pPr>
       <w:r>
-        <w:t>&lt;letter&gt; ::= a|b|c|…|z|A|B|…|Z</w:t>
+        <w:t>&lt;letter</w:t>
+      </w:r>
+      <w:proofErr w:type="gramStart"/>
+      <w:r>
+        <w:t>&gt; ::=</w:t>
+      </w:r>
+      <w:proofErr w:type="gramEnd"/>
+      <w:r>
+        <w:t xml:space="preserve"> </w:t>
+      </w:r>
+      <w:proofErr w:type="spellStart"/>
+      <w:r>
+        <w:t>a|b|c</w:t>
+      </w:r>
+      <w:proofErr w:type="spellEnd"/>
+      <w:r>
+        <w:t>|…|</w:t>
+      </w:r>
+      <w:proofErr w:type="spellStart"/>
+      <w:r>
+        <w:t>z|A|B</w:t>
+      </w:r>
+      <w:proofErr w:type="spellEnd"/>
+      <w:r>
+        <w:t>|…|Z</w:t>
       </w:r>
     </w:p>
     <w:p>
@@ -263,7 +429,15 @@
         <w:ind w:firstLine="720"/>
       </w:pPr>
       <w:r>
-        <w:t>&lt;digit&gt; ::= 0|1|2|…|9</w:t>
+        <w:t>&lt;digit</w:t>
+      </w:r>
+      <w:proofErr w:type="gramStart"/>
+      <w:r>
+        <w:t>&gt; ::=</w:t>
+      </w:r>
+      <w:proofErr w:type="gramEnd"/>
+      <w:r>
+        <w:t xml:space="preserve"> 0|1|2|…|9</w:t>
       </w:r>
     </w:p>
     <w:p>
@@ -271,7 +445,15 @@
         <w:ind w:firstLine="720"/>
       </w:pPr>
       <w:r>
-        <w:t>&lt;symbol&gt; ::= &lt;letter&gt;|&lt;digit&gt;</w:t>
+        <w:t>&lt;symbol</w:t>
+      </w:r>
+      <w:proofErr w:type="gramStart"/>
+      <w:r>
+        <w:t>&gt; ::=</w:t>
+      </w:r>
+      <w:proofErr w:type="gramEnd"/>
+      <w:r>
+        <w:t xml:space="preserve"> &lt;letter&gt;|&lt;digit&gt;</w:t>
       </w:r>
       <w:r>
         <w:br/>
@@ -280,13 +462,26 @@
         <w:tab/>
       </w:r>
       <w:r>
-        <w:t>&lt;fa_in&gt; ::= &lt;states&gt;&lt;alphabet&gt;&lt;transitions&gt;</w:t>
-      </w:r>
-      <w:r>
         <w:t>&lt;</w:t>
       </w:r>
-      <w:r>
-        <w:t>initial_state&gt;&lt;</w:t>
+      <w:proofErr w:type="spellStart"/>
+      <w:r>
+        <w:t>fa_in</w:t>
+      </w:r>
+      <w:proofErr w:type="spellEnd"/>
+      <w:r>
+        <w:t>&gt; ::= &lt;states&gt;&lt;alphabet&gt;&lt;transitions&gt;</w:t>
+      </w:r>
+      <w:r>
+        <w:t>&lt;</w:t>
+      </w:r>
+      <w:proofErr w:type="spellStart"/>
+      <w:r>
+        <w:t>initial_state</w:t>
+      </w:r>
+      <w:proofErr w:type="spellEnd"/>
+      <w:r>
+        <w:t>&gt;&lt;</w:t>
       </w:r>
       <w:r>
         <w:t>states</w:t>
@@ -300,7 +495,15 @@
         <w:ind w:firstLine="720"/>
       </w:pPr>
       <w:r>
-        <w:t>&lt;states&gt; ::= &lt;</w:t>
+        <w:t>&lt;states</w:t>
+      </w:r>
+      <w:proofErr w:type="gramStart"/>
+      <w:r>
+        <w:t>&gt; ::=</w:t>
+      </w:r>
+      <w:proofErr w:type="gramEnd"/>
+      <w:r>
+        <w:t xml:space="preserve"> &lt;</w:t>
       </w:r>
       <w:r>
         <w:t>symbol</w:t>
@@ -338,7 +541,15 @@
         <w:t>&lt;</w:t>
       </w:r>
       <w:r>
-        <w:t>alphabet&gt; ::= &lt;symbol&gt;&lt;newline&gt;|&lt;</w:t>
+        <w:t>alphabet</w:t>
+      </w:r>
+      <w:proofErr w:type="gramStart"/>
+      <w:r>
+        <w:t>&gt; ::=</w:t>
+      </w:r>
+      <w:proofErr w:type="gramEnd"/>
+      <w:r>
+        <w:t xml:space="preserve"> &lt;symbol&gt;&lt;newline&gt;|&lt;</w:t>
       </w:r>
       <w:r>
         <w:t>symbol</w:t>
@@ -358,8 +569,13 @@
         <w:ind w:firstLine="720"/>
       </w:pPr>
       <w:r>
-        <w:t>&lt;transition&gt; ::=</w:t>
-      </w:r>
+        <w:t>&lt;transition</w:t>
+      </w:r>
+      <w:proofErr w:type="gramStart"/>
+      <w:r>
+        <w:t>&gt; ::=</w:t>
+      </w:r>
+      <w:proofErr w:type="gramEnd"/>
       <w:r>
         <w:t xml:space="preserve"> </w:t>
       </w:r>
@@ -375,13 +591,21 @@
         <w:ind w:firstLine="720"/>
       </w:pPr>
       <w:r>
-        <w:t>&lt;transitions&gt; ::= &lt;transition&gt;&lt;newline&gt;</w:t>
+        <w:t>&lt;transitions</w:t>
+      </w:r>
+      <w:proofErr w:type="gramStart"/>
+      <w:r>
+        <w:t>&gt; ::=</w:t>
+      </w:r>
+      <w:proofErr w:type="gramEnd"/>
+      <w:r>
+        <w:t xml:space="preserve"> &lt;transition&gt;&lt;newline&gt;</w:t>
       </w:r>
       <w:r>
         <w:t>“</w:t>
       </w:r>
       <w:r>
-        <w:t>transitions_set_stop”&lt;newline&gt;&lt;|&lt;transition&gt;</w:t>
+        <w:t>transitions_set_stop”&lt;newline&gt;|&lt;transition&gt;</w:t>
       </w:r>
       <w:r>
         <w:t>&lt;newline&gt;&lt;transitions&gt;</w:t>
@@ -392,7 +616,20 @@
         <w:ind w:firstLine="720"/>
       </w:pPr>
       <w:r>
-        <w:t>&lt;initial_state&gt; ::= &lt;symbol&gt;&lt;newline&gt;</w:t>
+        <w:t>&lt;</w:t>
+      </w:r>
+      <w:proofErr w:type="spellStart"/>
+      <w:r>
+        <w:t>initial_state</w:t>
+      </w:r>
+      <w:proofErr w:type="spellEnd"/>
+      <w:proofErr w:type="gramStart"/>
+      <w:r>
+        <w:t>&gt; ::=</w:t>
+      </w:r>
+      <w:proofErr w:type="gramEnd"/>
+      <w:r>
+        <w:t xml:space="preserve"> &lt;symbol&gt;&lt;newline&gt;</w:t>
       </w:r>
     </w:p>
     <w:sectPr>

</xml_diff>